<commit_message>
Commiting the updated Code Review document with errors found
</commit_message>
<xml_diff>
--- a/CodeReview_jjgilbe3.docx
+++ b/CodeReview_jjgilbe3.docx
@@ -85,10 +85,11 @@
             <w:r>
               <w:t>Reviewer: _</w:t>
             </w:r>
-            <w:bookmarkStart w:id="0" w:name="_GoBack"/>
-            <w:bookmarkEnd w:id="0"/>
-            <w:r>
-              <w:t>____________________________</w:t>
+            <w:r>
+              <w:t>Jessica Gilbert</w:t>
+            </w:r>
+            <w:r>
+              <w:t>____________</w:t>
             </w:r>
           </w:p>
         </w:tc>
@@ -103,7 +104,10 @@
               <w:jc w:val="left"/>
             </w:pPr>
             <w:r>
-              <w:t>GH Repo: ________________________________</w:t>
+              <w:t xml:space="preserve">GH Repo: </w:t>
+            </w:r>
+            <w:r>
+              <w:t>https://github.com/jjgilbe3/jjgilbe3_review</w:t>
             </w:r>
           </w:p>
         </w:tc>
@@ -445,6 +449,13 @@
                 <w:sz w:val="18"/>
               </w:rPr>
             </w:pPr>
+            <w:r>
+              <w:rPr>
+                <w:rFonts w:ascii="Arial Narrow" w:hAnsi="Arial Narrow"/>
+                <w:sz w:val="18"/>
+              </w:rPr>
+              <w:t>1</w:t>
+            </w:r>
           </w:p>
         </w:tc>
         <w:tc>
@@ -460,6 +471,13 @@
                 <w:sz w:val="18"/>
               </w:rPr>
             </w:pPr>
+            <w:r>
+              <w:rPr>
+                <w:rFonts w:ascii="Arial Narrow" w:hAnsi="Arial Narrow"/>
+                <w:sz w:val="18"/>
+              </w:rPr>
+              <w:t>Item.java, Line 2</w:t>
+            </w:r>
           </w:p>
         </w:tc>
         <w:tc>
@@ -475,6 +493,13 @@
                 <w:sz w:val="18"/>
               </w:rPr>
             </w:pPr>
+            <w:r>
+              <w:rPr>
+                <w:rFonts w:ascii="Arial Narrow" w:hAnsi="Arial Narrow"/>
+                <w:sz w:val="18"/>
+              </w:rPr>
+              <w:t>There is no header for the source code file</w:t>
+            </w:r>
           </w:p>
           <w:p>
             <w:pPr>
@@ -498,6 +523,13 @@
                 <w:sz w:val="18"/>
               </w:rPr>
             </w:pPr>
+            <w:r>
+              <w:rPr>
+                <w:rFonts w:ascii="Arial Narrow" w:hAnsi="Arial Narrow"/>
+                <w:sz w:val="18"/>
+              </w:rPr>
+              <w:t>CG1</w:t>
+            </w:r>
           </w:p>
         </w:tc>
         <w:tc>
@@ -513,6 +545,13 @@
                 <w:sz w:val="18"/>
               </w:rPr>
             </w:pPr>
+            <w:r>
+              <w:rPr>
+                <w:rFonts w:ascii="Arial Narrow" w:hAnsi="Arial Narrow"/>
+                <w:sz w:val="18"/>
+              </w:rPr>
+              <w:t>MJ</w:t>
+            </w:r>
           </w:p>
         </w:tc>
       </w:tr>
@@ -552,6 +591,13 @@
                 <w:sz w:val="18"/>
               </w:rPr>
             </w:pPr>
+            <w:r>
+              <w:rPr>
+                <w:rFonts w:ascii="Arial Narrow" w:hAnsi="Arial Narrow"/>
+                <w:sz w:val="18"/>
+              </w:rPr>
+              <w:t>2</w:t>
+            </w:r>
           </w:p>
         </w:tc>
         <w:tc>
@@ -567,6 +613,29 @@
                 <w:sz w:val="18"/>
               </w:rPr>
             </w:pPr>
+            <w:r>
+              <w:rPr>
+                <w:rFonts w:ascii="Arial Narrow" w:hAnsi="Arial Narrow"/>
+                <w:sz w:val="18"/>
+              </w:rPr>
+              <w:t>PowerSetData.java</w:t>
+            </w:r>
+          </w:p>
+          <w:p>
+            <w:pPr>
+              <w:pStyle w:val="TableText"/>
+              <w:rPr>
+                <w:rFonts w:ascii="Arial Narrow" w:hAnsi="Arial Narrow"/>
+                <w:sz w:val="18"/>
+              </w:rPr>
+            </w:pPr>
+            <w:r>
+              <w:rPr>
+                <w:rFonts w:ascii="Arial Narrow" w:hAnsi="Arial Narrow"/>
+                <w:sz w:val="18"/>
+              </w:rPr>
+              <w:t>Line 26</w:t>
+            </w:r>
           </w:p>
         </w:tc>
         <w:tc>
@@ -582,6 +651,13 @@
                 <w:sz w:val="18"/>
               </w:rPr>
             </w:pPr>
+            <w:r>
+              <w:rPr>
+                <w:rFonts w:ascii="Arial Narrow" w:hAnsi="Arial Narrow"/>
+                <w:sz w:val="18"/>
+              </w:rPr>
+              <w:t>The parameter \s is not a valid escape sequence, so there are errors in the code</w:t>
+            </w:r>
           </w:p>
           <w:p>
             <w:pPr>
@@ -605,6 +681,20 @@
                 <w:sz w:val="18"/>
               </w:rPr>
             </w:pPr>
+            <w:r>
+              <w:rPr>
+                <w:rFonts w:ascii="Arial Narrow" w:hAnsi="Arial Narrow"/>
+                <w:sz w:val="18"/>
+              </w:rPr>
+              <w:t>F</w:t>
+            </w:r>
+            <w:r>
+              <w:rPr>
+                <w:rFonts w:ascii="Arial Narrow" w:hAnsi="Arial Narrow"/>
+                <w:sz w:val="18"/>
+              </w:rPr>
+              <w:t>D</w:t>
+            </w:r>
           </w:p>
         </w:tc>
         <w:tc>
@@ -620,6 +710,13 @@
                 <w:sz w:val="18"/>
               </w:rPr>
             </w:pPr>
+            <w:r>
+              <w:rPr>
+                <w:rFonts w:ascii="Arial Narrow" w:hAnsi="Arial Narrow"/>
+                <w:sz w:val="18"/>
+              </w:rPr>
+              <w:t>BR</w:t>
+            </w:r>
           </w:p>
         </w:tc>
       </w:tr>
@@ -659,6 +756,13 @@
                 <w:sz w:val="18"/>
               </w:rPr>
             </w:pPr>
+            <w:r>
+              <w:rPr>
+                <w:rFonts w:ascii="Arial Narrow" w:hAnsi="Arial Narrow"/>
+                <w:sz w:val="18"/>
+              </w:rPr>
+              <w:t>3</w:t>
+            </w:r>
           </w:p>
         </w:tc>
         <w:tc>
@@ -674,6 +778,29 @@
                 <w:sz w:val="18"/>
               </w:rPr>
             </w:pPr>
+            <w:r>
+              <w:rPr>
+                <w:rFonts w:ascii="Arial Narrow" w:hAnsi="Arial Narrow"/>
+                <w:sz w:val="18"/>
+              </w:rPr>
+              <w:t>PowerSet.java</w:t>
+            </w:r>
+          </w:p>
+          <w:p>
+            <w:pPr>
+              <w:pStyle w:val="TableText"/>
+              <w:rPr>
+                <w:rFonts w:ascii="Arial Narrow" w:hAnsi="Arial Narrow"/>
+                <w:sz w:val="18"/>
+              </w:rPr>
+            </w:pPr>
+            <w:r>
+              <w:rPr>
+                <w:rFonts w:ascii="Arial Narrow" w:hAnsi="Arial Narrow"/>
+                <w:sz w:val="18"/>
+              </w:rPr>
+              <w:t>Line 35</w:t>
+            </w:r>
           </w:p>
         </w:tc>
         <w:tc>
@@ -689,6 +816,13 @@
                 <w:sz w:val="18"/>
               </w:rPr>
             </w:pPr>
+            <w:r>
+              <w:rPr>
+                <w:rFonts w:ascii="Arial Narrow" w:hAnsi="Arial Narrow"/>
+                <w:sz w:val="18"/>
+              </w:rPr>
+              <w:t>The variable name N is not very descriptive, it doesn’t let you know anything about what it is storing</w:t>
+            </w:r>
           </w:p>
           <w:p>
             <w:pPr>
@@ -712,6 +846,13 @@
                 <w:sz w:val="18"/>
               </w:rPr>
             </w:pPr>
+            <w:r>
+              <w:rPr>
+                <w:rFonts w:ascii="Arial Narrow" w:hAnsi="Arial Narrow"/>
+                <w:sz w:val="18"/>
+              </w:rPr>
+              <w:t>CS11</w:t>
+            </w:r>
           </w:p>
         </w:tc>
         <w:tc>
@@ -727,6 +868,13 @@
                 <w:sz w:val="18"/>
               </w:rPr>
             </w:pPr>
+            <w:r>
+              <w:rPr>
+                <w:rFonts w:ascii="Arial Narrow" w:hAnsi="Arial Narrow"/>
+                <w:sz w:val="18"/>
+              </w:rPr>
+              <w:t>MJ</w:t>
+            </w:r>
           </w:p>
         </w:tc>
       </w:tr>
@@ -766,6 +914,13 @@
                 <w:sz w:val="18"/>
               </w:rPr>
             </w:pPr>
+            <w:r>
+              <w:rPr>
+                <w:rFonts w:ascii="Arial Narrow" w:hAnsi="Arial Narrow"/>
+                <w:sz w:val="18"/>
+              </w:rPr>
+              <w:t>4</w:t>
+            </w:r>
           </w:p>
         </w:tc>
         <w:tc>
@@ -781,6 +936,36 @@
                 <w:sz w:val="18"/>
               </w:rPr>
             </w:pPr>
+            <w:r>
+              <w:rPr>
+                <w:rFonts w:ascii="Arial Narrow" w:hAnsi="Arial Narrow"/>
+                <w:sz w:val="18"/>
+              </w:rPr>
+              <w:t>PowerSetData.java</w:t>
+            </w:r>
+          </w:p>
+          <w:p>
+            <w:pPr>
+              <w:pStyle w:val="TableText"/>
+              <w:rPr>
+                <w:rFonts w:ascii="Arial Narrow" w:hAnsi="Arial Narrow"/>
+                <w:sz w:val="18"/>
+              </w:rPr>
+            </w:pPr>
+            <w:r>
+              <w:rPr>
+                <w:rFonts w:ascii="Arial Narrow" w:hAnsi="Arial Narrow"/>
+                <w:sz w:val="18"/>
+              </w:rPr>
+              <w:t xml:space="preserve">Line </w:t>
+            </w:r>
+            <w:r>
+              <w:rPr>
+                <w:rFonts w:ascii="Arial Narrow" w:hAnsi="Arial Narrow"/>
+                <w:sz w:val="18"/>
+              </w:rPr>
+              <w:t>33</w:t>
+            </w:r>
           </w:p>
         </w:tc>
         <w:tc>
@@ -796,6 +981,13 @@
                 <w:sz w:val="18"/>
               </w:rPr>
             </w:pPr>
+            <w:r>
+              <w:rPr>
+                <w:rFonts w:ascii="Arial Narrow" w:hAnsi="Arial Narrow"/>
+                <w:sz w:val="18"/>
+              </w:rPr>
+              <w:t>The ending curly brace for the if statement should be on it’s own line but it’s on the same line as the else statement</w:t>
+            </w:r>
           </w:p>
           <w:p>
             <w:pPr>
@@ -819,6 +1011,13 @@
                 <w:sz w:val="18"/>
               </w:rPr>
             </w:pPr>
+            <w:r>
+              <w:rPr>
+                <w:rFonts w:ascii="Arial Narrow" w:hAnsi="Arial Narrow"/>
+                <w:sz w:val="18"/>
+              </w:rPr>
+              <w:t>CG8</w:t>
+            </w:r>
           </w:p>
         </w:tc>
         <w:tc>
@@ -834,6 +1033,13 @@
                 <w:sz w:val="18"/>
               </w:rPr>
             </w:pPr>
+            <w:r>
+              <w:rPr>
+                <w:rFonts w:ascii="Arial Narrow" w:hAnsi="Arial Narrow"/>
+                <w:sz w:val="18"/>
+              </w:rPr>
+              <w:t>LOW</w:t>
+            </w:r>
           </w:p>
         </w:tc>
       </w:tr>
@@ -873,6 +1079,13 @@
                 <w:sz w:val="18"/>
               </w:rPr>
             </w:pPr>
+            <w:r>
+              <w:rPr>
+                <w:rFonts w:ascii="Arial Narrow" w:hAnsi="Arial Narrow"/>
+                <w:sz w:val="18"/>
+              </w:rPr>
+              <w:t>5</w:t>
+            </w:r>
           </w:p>
         </w:tc>
         <w:tc>
@@ -888,6 +1101,29 @@
                 <w:sz w:val="18"/>
               </w:rPr>
             </w:pPr>
+            <w:r>
+              <w:rPr>
+                <w:rFonts w:ascii="Arial Narrow" w:hAnsi="Arial Narrow"/>
+                <w:sz w:val="18"/>
+              </w:rPr>
+              <w:t>Item.java</w:t>
+            </w:r>
+          </w:p>
+          <w:p>
+            <w:pPr>
+              <w:pStyle w:val="TableText"/>
+              <w:rPr>
+                <w:rFonts w:ascii="Arial Narrow" w:hAnsi="Arial Narrow"/>
+                <w:sz w:val="18"/>
+              </w:rPr>
+            </w:pPr>
+            <w:r>
+              <w:rPr>
+                <w:rFonts w:ascii="Arial Narrow" w:hAnsi="Arial Narrow"/>
+                <w:sz w:val="18"/>
+              </w:rPr>
+              <w:t>Line 1-10</w:t>
+            </w:r>
           </w:p>
         </w:tc>
         <w:tc>
@@ -903,6 +1139,13 @@
                 <w:sz w:val="18"/>
               </w:rPr>
             </w:pPr>
+            <w:r>
+              <w:rPr>
+                <w:rFonts w:ascii="Arial Narrow" w:hAnsi="Arial Narrow"/>
+                <w:sz w:val="18"/>
+              </w:rPr>
+              <w:t>The class doesn’t do much, it just sets up a key value which could be done in other classes just as easily without the overhead of calling Item</w:t>
+            </w:r>
           </w:p>
           <w:p>
             <w:pPr>
@@ -926,6 +1169,13 @@
                 <w:sz w:val="18"/>
               </w:rPr>
             </w:pPr>
+            <w:r>
+              <w:rPr>
+                <w:rFonts w:ascii="Arial Narrow" w:hAnsi="Arial Narrow"/>
+                <w:sz w:val="18"/>
+              </w:rPr>
+              <w:t>CS5</w:t>
+            </w:r>
           </w:p>
         </w:tc>
         <w:tc>
@@ -941,6 +1191,13 @@
                 <w:sz w:val="18"/>
               </w:rPr>
             </w:pPr>
+            <w:r>
+              <w:rPr>
+                <w:rFonts w:ascii="Arial Narrow" w:hAnsi="Arial Narrow"/>
+                <w:sz w:val="18"/>
+              </w:rPr>
+              <w:t>LOW</w:t>
+            </w:r>
           </w:p>
         </w:tc>
       </w:tr>
@@ -980,6 +1237,13 @@
                 <w:sz w:val="18"/>
               </w:rPr>
             </w:pPr>
+            <w:r>
+              <w:rPr>
+                <w:rFonts w:ascii="Arial Narrow" w:hAnsi="Arial Narrow"/>
+                <w:sz w:val="18"/>
+              </w:rPr>
+              <w:t>6</w:t>
+            </w:r>
           </w:p>
         </w:tc>
         <w:tc>
@@ -995,6 +1259,29 @@
                 <w:sz w:val="18"/>
               </w:rPr>
             </w:pPr>
+            <w:r>
+              <w:rPr>
+                <w:rFonts w:ascii="Arial Narrow" w:hAnsi="Arial Narrow"/>
+                <w:sz w:val="18"/>
+              </w:rPr>
+              <w:t>PowerSetData.java</w:t>
+            </w:r>
+          </w:p>
+          <w:p>
+            <w:pPr>
+              <w:pStyle w:val="TableText"/>
+              <w:rPr>
+                <w:rFonts w:ascii="Arial Narrow" w:hAnsi="Arial Narrow"/>
+                <w:sz w:val="18"/>
+              </w:rPr>
+            </w:pPr>
+            <w:r>
+              <w:rPr>
+                <w:rFonts w:ascii="Arial Narrow" w:hAnsi="Arial Narrow"/>
+                <w:sz w:val="18"/>
+              </w:rPr>
+              <w:t>Line 90</w:t>
+            </w:r>
           </w:p>
         </w:tc>
         <w:tc>
@@ -1010,15 +1297,29 @@
                 <w:sz w:val="18"/>
               </w:rPr>
             </w:pPr>
-          </w:p>
-          <w:p>
-            <w:pPr>
-              <w:pStyle w:val="TableText"/>
-              <w:rPr>
-                <w:rFonts w:ascii="Arial Narrow" w:hAnsi="Arial Narrow"/>
-                <w:sz w:val="18"/>
-              </w:rPr>
-            </w:pPr>
+            <w:r>
+              <w:rPr>
+                <w:rFonts w:ascii="Arial Narrow" w:hAnsi="Arial Narrow"/>
+                <w:sz w:val="18"/>
+              </w:rPr>
+              <w:t>There is a switch case statement, and the brackets inside of it are confusing and hard</w:t>
+            </w:r>
+          </w:p>
+          <w:p>
+            <w:pPr>
+              <w:pStyle w:val="TableText"/>
+              <w:rPr>
+                <w:rFonts w:ascii="Arial Narrow" w:hAnsi="Arial Narrow"/>
+                <w:sz w:val="18"/>
+              </w:rPr>
+            </w:pPr>
+            <w:r>
+              <w:rPr>
+                <w:rFonts w:ascii="Arial Narrow" w:hAnsi="Arial Narrow"/>
+                <w:sz w:val="18"/>
+              </w:rPr>
+              <w:t>To follow</w:t>
+            </w:r>
           </w:p>
         </w:tc>
         <w:tc>
@@ -1033,6 +1334,13 @@
                 <w:sz w:val="18"/>
               </w:rPr>
             </w:pPr>
+            <w:r>
+              <w:rPr>
+                <w:rFonts w:ascii="Arial Narrow" w:hAnsi="Arial Narrow"/>
+                <w:sz w:val="18"/>
+              </w:rPr>
+              <w:t>CS3</w:t>
+            </w:r>
           </w:p>
         </w:tc>
         <w:tc>
@@ -1048,6 +1356,13 @@
                 <w:sz w:val="18"/>
               </w:rPr>
             </w:pPr>
+            <w:r>
+              <w:rPr>
+                <w:rFonts w:ascii="Arial Narrow" w:hAnsi="Arial Narrow"/>
+                <w:sz w:val="18"/>
+              </w:rPr>
+              <w:t>LOW</w:t>
+            </w:r>
           </w:p>
         </w:tc>
       </w:tr>
@@ -1087,6 +1402,13 @@
                 <w:sz w:val="18"/>
               </w:rPr>
             </w:pPr>
+            <w:r>
+              <w:rPr>
+                <w:rFonts w:ascii="Arial Narrow" w:hAnsi="Arial Narrow"/>
+                <w:sz w:val="18"/>
+              </w:rPr>
+              <w:t>7</w:t>
+            </w:r>
           </w:p>
         </w:tc>
         <w:tc>
@@ -1102,6 +1424,29 @@
                 <w:sz w:val="18"/>
               </w:rPr>
             </w:pPr>
+            <w:r>
+              <w:rPr>
+                <w:rFonts w:ascii="Arial Narrow" w:hAnsi="Arial Narrow"/>
+                <w:sz w:val="18"/>
+              </w:rPr>
+              <w:t>RandomNumber.java</w:t>
+            </w:r>
+          </w:p>
+          <w:p>
+            <w:pPr>
+              <w:pStyle w:val="TableText"/>
+              <w:rPr>
+                <w:rFonts w:ascii="Arial Narrow" w:hAnsi="Arial Narrow"/>
+                <w:sz w:val="18"/>
+              </w:rPr>
+            </w:pPr>
+            <w:r>
+              <w:rPr>
+                <w:rFonts w:ascii="Arial Narrow" w:hAnsi="Arial Narrow"/>
+                <w:sz w:val="18"/>
+              </w:rPr>
+              <w:t>Line 31</w:t>
+            </w:r>
           </w:p>
         </w:tc>
         <w:tc>
@@ -1117,6 +1462,13 @@
                 <w:sz w:val="18"/>
               </w:rPr>
             </w:pPr>
+            <w:r>
+              <w:rPr>
+                <w:rFonts w:ascii="Arial Narrow" w:hAnsi="Arial Narrow"/>
+                <w:sz w:val="18"/>
+              </w:rPr>
+              <w:t>Variables that are private should have an underscore in front of the name, this does not</w:t>
+            </w:r>
           </w:p>
           <w:p>
             <w:pPr>
@@ -1140,6 +1492,13 @@
                 <w:sz w:val="18"/>
               </w:rPr>
             </w:pPr>
+            <w:r>
+              <w:rPr>
+                <w:rFonts w:ascii="Arial Narrow" w:hAnsi="Arial Narrow"/>
+                <w:sz w:val="18"/>
+              </w:rPr>
+              <w:t>CG4</w:t>
+            </w:r>
           </w:p>
         </w:tc>
         <w:tc>
@@ -1155,6 +1514,13 @@
                 <w:sz w:val="18"/>
               </w:rPr>
             </w:pPr>
+            <w:r>
+              <w:rPr>
+                <w:rFonts w:ascii="Arial Narrow" w:hAnsi="Arial Narrow"/>
+                <w:sz w:val="18"/>
+              </w:rPr>
+              <w:t>LOW</w:t>
+            </w:r>
           </w:p>
         </w:tc>
       </w:tr>
@@ -1194,6 +1560,13 @@
                 <w:sz w:val="18"/>
               </w:rPr>
             </w:pPr>
+            <w:r>
+              <w:rPr>
+                <w:rFonts w:ascii="Arial Narrow" w:hAnsi="Arial Narrow"/>
+                <w:sz w:val="18"/>
+              </w:rPr>
+              <w:t>8</w:t>
+            </w:r>
           </w:p>
         </w:tc>
         <w:tc>
@@ -1209,6 +1582,31 @@
                 <w:sz w:val="18"/>
               </w:rPr>
             </w:pPr>
+            <w:proofErr w:type="spellStart"/>
+            <w:r>
+              <w:rPr>
+                <w:rFonts w:ascii="Arial Narrow" w:hAnsi="Arial Narrow"/>
+                <w:sz w:val="18"/>
+              </w:rPr>
+              <w:t>InvalidOperationException</w:t>
+            </w:r>
+            <w:proofErr w:type="spellEnd"/>
+          </w:p>
+          <w:p>
+            <w:pPr>
+              <w:pStyle w:val="TableText"/>
+              <w:rPr>
+                <w:rFonts w:ascii="Arial Narrow" w:hAnsi="Arial Narrow"/>
+                <w:sz w:val="18"/>
+              </w:rPr>
+            </w:pPr>
+            <w:r>
+              <w:rPr>
+                <w:rFonts w:ascii="Arial Narrow" w:hAnsi="Arial Narrow"/>
+                <w:sz w:val="18"/>
+              </w:rPr>
+              <w:t>Line 7</w:t>
+            </w:r>
           </w:p>
         </w:tc>
         <w:tc>
@@ -1224,6 +1622,20 @@
                 <w:sz w:val="18"/>
               </w:rPr>
             </w:pPr>
+            <w:r>
+              <w:rPr>
+                <w:rFonts w:ascii="Arial Narrow" w:hAnsi="Arial Narrow"/>
+                <w:sz w:val="18"/>
+              </w:rPr>
+              <w:t xml:space="preserve">There is no header for the </w:t>
+            </w:r>
+            <w:r>
+              <w:rPr>
+                <w:rFonts w:ascii="Arial Narrow" w:hAnsi="Arial Narrow"/>
+                <w:sz w:val="18"/>
+              </w:rPr>
+              <w:t>class</w:t>
+            </w:r>
           </w:p>
           <w:p>
             <w:pPr>
@@ -1247,6 +1659,13 @@
                 <w:sz w:val="18"/>
               </w:rPr>
             </w:pPr>
+            <w:r>
+              <w:rPr>
+                <w:rFonts w:ascii="Arial Narrow" w:hAnsi="Arial Narrow"/>
+                <w:sz w:val="18"/>
+              </w:rPr>
+              <w:t>CG2</w:t>
+            </w:r>
           </w:p>
         </w:tc>
         <w:tc>
@@ -1262,8 +1681,17 @@
                 <w:sz w:val="18"/>
               </w:rPr>
             </w:pPr>
-          </w:p>
-        </w:tc>
+            <w:r>
+              <w:rPr>
+                <w:rFonts w:ascii="Arial Narrow" w:hAnsi="Arial Narrow"/>
+                <w:sz w:val="18"/>
+              </w:rPr>
+              <w:t>MJ</w:t>
+            </w:r>
+          </w:p>
+        </w:tc>
+        <w:bookmarkStart w:id="0" w:name="_GoBack"/>
+        <w:bookmarkEnd w:id="0"/>
       </w:tr>
       <w:tr>
         <w:tblPrEx>
@@ -3094,6 +3522,17 @@
     <w:name w:val="page number"/>
     <w:basedOn w:val="DefaultParagraphFont"/>
   </w:style>
+  <w:style w:type="character" w:styleId="UnresolvedMention">
+    <w:name w:val="Unresolved Mention"/>
+    <w:uiPriority w:val="99"/>
+    <w:semiHidden/>
+    <w:unhideWhenUsed/>
+    <w:rsid w:val="006E2BE7"/>
+    <w:rPr>
+      <w:color w:val="605E5C"/>
+      <w:shd w:val="clear" w:color="auto" w:fill="E1DFDD"/>
+    </w:rPr>
+  </w:style>
 </w:styles>
 </file>
 

</xml_diff>